<commit_message>
Stats Sheet & Narrative Spellcheck
- New Char Stat sheet
- Spellcheck narrative d
</commit_message>
<xml_diff>
--- a/Game Design/Combat Narrative Description.docx
+++ b/Game Design/Combat Narrative Description.docx
@@ -45,7 +45,19 @@
         <w:rPr>
           <w:lang w:val="en-US"/>
         </w:rPr>
-        <w:t>*The descriptions below are focused purely on the player feelings and the visual and audio sensation</w:t>
+        <w:t>*The descriptions below are focused purely on the player</w:t>
+      </w:r>
+      <w:r>
+        <w:rPr>
+          <w:lang w:val="en-US"/>
+        </w:rPr>
+        <w:t>´s</w:t>
+      </w:r>
+      <w:r>
+        <w:rPr>
+          <w:lang w:val="en-US"/>
+        </w:rPr>
+        <w:t xml:space="preserve"> feelings and the visual and audio sensation</w:t>
       </w:r>
       <w:r>
         <w:rPr>
@@ -639,7 +651,13 @@
         <w:rPr>
           <w:lang w:val="en-US"/>
         </w:rPr>
-        <w:t>in the background</w:t>
+        <w:t>on</w:t>
+      </w:r>
+      <w:r>
+        <w:rPr>
+          <w:lang w:val="en-US"/>
+        </w:rPr>
+        <w:t xml:space="preserve"> the background</w:t>
       </w:r>
       <w:r>
         <w:rPr>
@@ -651,7 +669,13 @@
         <w:rPr>
           <w:lang w:val="en-US"/>
         </w:rPr>
-        <w:t xml:space="preserve"> very different then the soundtrack you were hearing moments ago while you were still viewing the world map. This music is more intense, faster, and wilder, a strong primeval beat </w:t>
+        <w:t xml:space="preserve"> very different tha</w:t>
+      </w:r>
+      <w:r>
+        <w:rPr>
+          <w:lang w:val="en-US"/>
+        </w:rPr>
+        <w:t xml:space="preserve">n the soundtrack you were hearing moments ago while you were still viewing the world map. This music is more intense, faster, and wilder, a strong primeval beat </w:t>
       </w:r>
       <w:r>
         <w:rPr>
@@ -663,7 +687,19 @@
         <w:rPr>
           <w:lang w:val="en-US"/>
         </w:rPr>
-        <w:t xml:space="preserve"> drums makes your shoulders shrink and your breathing fastens. A savage battle is about to begin.  </w:t>
+        <w:t xml:space="preserve"> drums makes your shoulders shrink and your breathi</w:t>
+      </w:r>
+      <w:r>
+        <w:rPr>
+          <w:lang w:val="en-US"/>
+        </w:rPr>
+        <w:t>ng speeds up</w:t>
+      </w:r>
+      <w:r>
+        <w:rPr>
+          <w:lang w:val="en-US"/>
+        </w:rPr>
+        <w:t xml:space="preserve">. A savage battle is about to begin.  </w:t>
       </w:r>
     </w:p>
     <w:p>
@@ -690,7 +726,19 @@
         <w:rPr>
           <w:lang w:val="en-US"/>
         </w:rPr>
-        <w:t xml:space="preserve">. He is surrounded by a shivering </w:t>
+        <w:t xml:space="preserve">. He is surrounded by a </w:t>
+      </w:r>
+      <w:r>
+        <w:rPr>
+          <w:lang w:val="en-US"/>
+        </w:rPr>
+        <w:t>vibrating</w:t>
+      </w:r>
+      <w:r>
+        <w:rPr>
+          <w:lang w:val="en-US"/>
+        </w:rPr>
+        <w:t xml:space="preserve"> </w:t>
       </w:r>
       <w:r>
         <w:rPr>
@@ -1460,7 +1508,19 @@
         <w:rPr>
           <w:lang w:val="en-US"/>
         </w:rPr>
-        <w:t xml:space="preserve">Now is time for Olaf. You decide to place him on your flank, slightly behind and sidewise from the other 2 units, but within one move range. Your plan is to trick the beast in attacking </w:t>
+        <w:t>Now is time for Olaf. You decide to place him on your flank, slightly behind and sidewise from the other 2 units, but within one move range. Your plan is to trick the beast in</w:t>
+      </w:r>
+      <w:r>
+        <w:rPr>
+          <w:lang w:val="en-US"/>
+        </w:rPr>
+        <w:t>to</w:t>
+      </w:r>
+      <w:r>
+        <w:rPr>
+          <w:lang w:val="en-US"/>
+        </w:rPr>
+        <w:t xml:space="preserve"> attacking </w:t>
       </w:r>
       <w:proofErr w:type="spellStart"/>
       <w:r>
@@ -1474,7 +1534,19 @@
         <w:rPr>
           <w:lang w:val="en-US"/>
         </w:rPr>
-        <w:t xml:space="preserve"> the spearman as he is standing the furthest towards the beast, while </w:t>
+        <w:t xml:space="preserve"> the spearman as he is standing the </w:t>
+      </w:r>
+      <w:r>
+        <w:rPr>
+          <w:lang w:val="en-US"/>
+        </w:rPr>
+        <w:t>closest</w:t>
+      </w:r>
+      <w:r>
+        <w:rPr>
+          <w:lang w:val="en-US"/>
+        </w:rPr>
+        <w:t xml:space="preserve"> the beast, while </w:t>
       </w:r>
       <w:proofErr w:type="spellStart"/>
       <w:r>
@@ -1969,7 +2041,19 @@
         <w:rPr>
           <w:lang w:val="en-US"/>
         </w:rPr>
-        <w:t xml:space="preserve"> over, thus always giving you the perfect awareness of the battlefield, that you need as a commander.</w:t>
+        <w:t xml:space="preserve"> over, thus always giving you the perfe</w:t>
+      </w:r>
+      <w:r>
+        <w:rPr>
+          <w:lang w:val="en-US"/>
+        </w:rPr>
+        <w:t>ct awareness of the battlefield</w:t>
+      </w:r>
+      <w:r>
+        <w:rPr>
+          <w:lang w:val="en-US"/>
+        </w:rPr>
+        <w:t xml:space="preserve"> that you need as a commander.</w:t>
       </w:r>
     </w:p>
     <w:p>
@@ -2217,7 +2301,19 @@
         <w:rPr>
           <w:lang w:val="en-US"/>
         </w:rPr>
-        <w:t xml:space="preserve"> to stab him with his spear. You are hoping for a critical strike, because you know from your previous experience in battle that piercing weapons such as spears or daggers often deliver critical damage compared to blunt or slash weapons. </w:t>
+        <w:t xml:space="preserve"> to stab him with his spear. You are hoping for a critical strike, because you know from your previous experience in battle that piercing weapons such as spears or daggers deliver critical damage </w:t>
+      </w:r>
+      <w:r>
+        <w:rPr>
+          <w:lang w:val="en-US"/>
+        </w:rPr>
+        <w:t>more often than</w:t>
+      </w:r>
+      <w:r>
+        <w:rPr>
+          <w:lang w:val="en-US"/>
+        </w:rPr>
+        <w:t xml:space="preserve"> blunt or slash weapons. </w:t>
       </w:r>
       <w:r>
         <w:rPr>
@@ -3151,7 +3247,31 @@
         <w:rPr>
           <w:lang w:val="en-US"/>
         </w:rPr>
-        <w:t>The view changes again in a blurry zoom like effect with the horn still echoing in the background and you find yourself on the world map with a pop up in front of you, which contains a short overview of the battle and the thing that triggers your favorite feeling after a battle – the overview of the experience points you and your man have earned and the loot from your slain opponent, which in this case is the fur, which you can use for crafting of many th</w:t>
+        <w:t>The view changes again in a blurry zoom like effect with the horn still echoing in the background and you find yourself on the world map with a pop up in front of you, which contains a short overview of the battle and the thing that triggers your favorite feeling after a battle – the overview of the experience points y</w:t>
+      </w:r>
+      <w:r>
+        <w:rPr>
+          <w:lang w:val="en-US"/>
+        </w:rPr>
+        <w:t xml:space="preserve">ou and your man have earned </w:t>
+      </w:r>
+      <w:r>
+        <w:rPr>
+          <w:lang w:val="en-US"/>
+        </w:rPr>
+        <w:t>loot from</w:t>
+      </w:r>
+      <w:r>
+        <w:rPr>
+          <w:lang w:val="en-US"/>
+        </w:rPr>
+        <w:t xml:space="preserve"> the</w:t>
+      </w:r>
+      <w:r>
+        <w:rPr>
+          <w:lang w:val="en-US"/>
+        </w:rPr>
+        <w:t xml:space="preserve"> slain opponent, which in this case is the fur, which you can use for crafting of many th</w:t>
       </w:r>
       <w:r>
         <w:rPr>
@@ -3235,22 +3355,34 @@
         <w:rPr>
           <w:lang w:val="en-US"/>
         </w:rPr>
-        <w:t xml:space="preserve">. Remembering the fierce strikes of Olaf’s stone club you think with a smile that you might leave him </w:t>
-      </w:r>
-      <w:r>
-        <w:rPr>
-          <w:lang w:val="en-US"/>
-        </w:rPr>
-        <w:t>wield</w:t>
-      </w:r>
-      <w:r>
-        <w:rPr>
-          <w:lang w:val="en-US"/>
-        </w:rPr>
-        <w:t xml:space="preserve"> his deadly weapon for a while longer. </w:t>
+        <w:t>. Remembering the fierce strikes of Olaf’s stone club you think with</w:t>
+      </w:r>
+      <w:r>
+        <w:rPr>
+          <w:lang w:val="en-US"/>
+        </w:rPr>
+        <w:t xml:space="preserve"> a smile that you might let</w:t>
       </w:r>
       <w:bookmarkStart w:id="0" w:name="_GoBack"/>
       <w:bookmarkEnd w:id="0"/>
+      <w:r>
+        <w:rPr>
+          <w:lang w:val="en-US"/>
+        </w:rPr>
+        <w:t xml:space="preserve"> him </w:t>
+      </w:r>
+      <w:r>
+        <w:rPr>
+          <w:lang w:val="en-US"/>
+        </w:rPr>
+        <w:t>wield</w:t>
+      </w:r>
+      <w:r>
+        <w:rPr>
+          <w:lang w:val="en-US"/>
+        </w:rPr>
+        <w:t xml:space="preserve"> his deadly weapon for a while longer. </w:t>
+      </w:r>
     </w:p>
     <w:p>
       <w:pPr>
@@ -4438,6 +4570,7 @@
   </w:compat>
   <w:rsids>
     <w:rsidRoot w:val="00A11245"/>
+    <w:rsid w:val="004E0BF7"/>
     <w:rsid w:val="006D4D53"/>
     <w:rsid w:val="007237BD"/>
     <w:rsid w:val="00A11245"/>

</xml_diff>